<commit_message>
Corrigindo e finalizando documenacao do projeto
</commit_message>
<xml_diff>
--- a/Domínio da Aplicação - Projeto POO.docx
+++ b/Domínio da Aplicação - Projeto POO.docx
@@ -73,8 +73,6 @@
           <w:sz w:val="20"/>
         </w:rPr>
       </w:pPr>
-      <w:bookmarkStart w:id="0" w:name="_GoBack"/>
-      <w:bookmarkEnd w:id="0"/>
     </w:p>
     <w:p>
       <w:pPr>
@@ -599,7 +597,21 @@
           <w:rFonts w:ascii="Times New Roman" w:hAnsi="Times New Roman" w:cs="Times New Roman"/>
           <w:sz w:val="20"/>
         </w:rPr>
-        <w:t>, para a disciplina Banco de Dados.</w:t>
+        <w:t xml:space="preserve">, para a disciplina </w:t>
+      </w:r>
+      <w:r>
+        <w:rPr>
+          <w:rFonts w:ascii="Times New Roman" w:hAnsi="Times New Roman" w:cs="Times New Roman"/>
+          <w:sz w:val="20"/>
+        </w:rPr>
+        <w:t>Programação Orientada a Objeto</w:t>
+      </w:r>
+      <w:r>
+        <w:rPr>
+          <w:rFonts w:ascii="Times New Roman" w:hAnsi="Times New Roman" w:cs="Times New Roman"/>
+          <w:sz w:val="20"/>
+        </w:rPr>
+        <w:t>.</w:t>
       </w:r>
     </w:p>
     <w:p>
@@ -748,7 +760,6 @@
             <w:tab/>
             <w:t>05</w:t>
           </w:r>
-          <w:proofErr w:type="spellStart"/>
         </w:p>
         <w:p>
           <w:pPr>
@@ -767,76 +778,47 @@
               <w:rFonts w:ascii="Times New Roman" w:hAnsi="Times New Roman" w:cs="Times New Roman"/>
             </w:rPr>
           </w:pPr>
-          <w:r>
-            <w:rPr>
-              <w:rFonts w:ascii="Times New Roman" w:hAnsi="Times New Roman" w:cs="Times New Roman"/>
-            </w:rPr>
-            <w:fldChar w:fldCharType="begin"/>
-          </w:r>
-          <w:r>
-            <w:rPr>
-              <w:rFonts w:ascii="Times New Roman" w:hAnsi="Times New Roman" w:cs="Times New Roman"/>
-            </w:rPr>
-            <w:instrText xml:space="preserve"> HYP</w:instrText>
-          </w:r>
-          <w:proofErr w:type="spellEnd"/>
-          <w:r>
-            <w:rPr>
-              <w:rFonts w:ascii="Times New Roman" w:hAnsi="Times New Roman" w:cs="Times New Roman"/>
-            </w:rPr>
-            <w:instrText xml:space="preserve">ERLINK \l "_TOC_250010" </w:instrText>
-          </w:r>
-          <w:r>
-            <w:rPr>
-              <w:rFonts w:ascii="Times New Roman" w:hAnsi="Times New Roman" w:cs="Times New Roman"/>
-            </w:rPr>
-            <w:fldChar w:fldCharType="separate"/>
-          </w:r>
-          <w:r>
-            <w:rPr>
-              <w:rFonts w:ascii="Times New Roman" w:hAnsi="Times New Roman" w:cs="Times New Roman"/>
-            </w:rPr>
-            <w:t>Levantamento</w:t>
-          </w:r>
-          <w:r>
-            <w:rPr>
-              <w:rFonts w:ascii="Times New Roman" w:hAnsi="Times New Roman" w:cs="Times New Roman"/>
-              <w:spacing w:val="-2"/>
-            </w:rPr>
-            <w:t xml:space="preserve"> </w:t>
-          </w:r>
-          <w:r>
-            <w:rPr>
-              <w:rFonts w:ascii="Times New Roman" w:hAnsi="Times New Roman" w:cs="Times New Roman"/>
-            </w:rPr>
-            <w:t>de</w:t>
-          </w:r>
-          <w:r>
-            <w:rPr>
-              <w:rFonts w:ascii="Times New Roman" w:hAnsi="Times New Roman" w:cs="Times New Roman"/>
-              <w:spacing w:val="-1"/>
-            </w:rPr>
-            <w:t xml:space="preserve"> </w:t>
-          </w:r>
-          <w:r>
-            <w:rPr>
-              <w:rFonts w:ascii="Times New Roman" w:hAnsi="Times New Roman" w:cs="Times New Roman"/>
-            </w:rPr>
-            <w:t>Requisitos</w:t>
-          </w:r>
-          <w:r>
-            <w:rPr>
-              <w:rFonts w:ascii="Times New Roman" w:hAnsi="Times New Roman" w:cs="Times New Roman"/>
-            </w:rPr>
-            <w:tab/>
-            <w:t>06</w:t>
-          </w:r>
-          <w:r>
-            <w:rPr>
-              <w:rFonts w:ascii="Times New Roman" w:hAnsi="Times New Roman" w:cs="Times New Roman"/>
-            </w:rPr>
-            <w:fldChar w:fldCharType="end"/>
-          </w:r>
+          <w:hyperlink w:anchor="_TOC_250010" w:history="1">
+            <w:r>
+              <w:rPr>
+                <w:rFonts w:ascii="Times New Roman" w:hAnsi="Times New Roman" w:cs="Times New Roman"/>
+              </w:rPr>
+              <w:t>Levantamento</w:t>
+            </w:r>
+            <w:r>
+              <w:rPr>
+                <w:rFonts w:ascii="Times New Roman" w:hAnsi="Times New Roman" w:cs="Times New Roman"/>
+                <w:spacing w:val="-2"/>
+              </w:rPr>
+              <w:t xml:space="preserve"> </w:t>
+            </w:r>
+            <w:r>
+              <w:rPr>
+                <w:rFonts w:ascii="Times New Roman" w:hAnsi="Times New Roman" w:cs="Times New Roman"/>
+              </w:rPr>
+              <w:t>de</w:t>
+            </w:r>
+            <w:r>
+              <w:rPr>
+                <w:rFonts w:ascii="Times New Roman" w:hAnsi="Times New Roman" w:cs="Times New Roman"/>
+                <w:spacing w:val="-1"/>
+              </w:rPr>
+              <w:t xml:space="preserve"> </w:t>
+            </w:r>
+            <w:r>
+              <w:rPr>
+                <w:rFonts w:ascii="Times New Roman" w:hAnsi="Times New Roman" w:cs="Times New Roman"/>
+              </w:rPr>
+              <w:t>Requisitos</w:t>
+            </w:r>
+            <w:r>
+              <w:rPr>
+                <w:rFonts w:ascii="Times New Roman" w:hAnsi="Times New Roman" w:cs="Times New Roman"/>
+              </w:rPr>
+              <w:tab/>
+              <w:t>06</w:t>
+            </w:r>
+          </w:hyperlink>
         </w:p>
         <w:p>
           <w:pPr>
@@ -881,8 +863,8 @@
           <w:rFonts w:ascii="Times New Roman" w:hAnsi="Times New Roman" w:cs="Times New Roman"/>
         </w:rPr>
       </w:pPr>
-      <w:bookmarkStart w:id="1" w:name="_TOC_250011"/>
-      <w:bookmarkEnd w:id="1"/>
+      <w:bookmarkStart w:id="0" w:name="_TOC_250011"/>
+      <w:bookmarkEnd w:id="0"/>
       <w:r>
         <w:rPr>
           <w:rFonts w:ascii="Times New Roman" w:hAnsi="Times New Roman" w:cs="Times New Roman"/>
@@ -905,7 +887,31 @@
         <w:rPr>
           <w:rFonts w:ascii="Times New Roman" w:hAnsi="Times New Roman" w:cs="Times New Roman"/>
         </w:rPr>
-        <w:t>Com base nos altos números de procura a serviços na área de manutenção preventiva e corretiva de equipamentos, ficou inviável gerir um negócio tão abrangente sem tomar uso de uma tecnologia para gerenciamento de um vasto número de informações. Assim a empresa, no intuito de prevenir futuras dores de cabeça, requisitou e foi implantado um sistema de Banco de Dados para otimizar da melhor possível a gestão da empresa, que necessita diariamente armazenar informações sobre cliente, serviços e caixa. O que antes era guardado em fichas de papel que ocupavam várias gavetas, hoje é acessado com um único computador, com maior número de informações em pouco espaço, sem contar a velocidade de busca. Com maior proteção</w:t>
+        <w:t xml:space="preserve">Com base nos altos números de procura a serviços na área de manutenção preventiva e corretiva de equipamentos, ficou inviável gerir um negócio tão abrangente sem tomar uso de uma tecnologia para gerenciamento de um vasto número de informações. Assim a empresa, no intuito de prevenir futuras dores de cabeça, requisitou e foi implantado um </w:t>
+      </w:r>
+      <w:r>
+        <w:rPr>
+          <w:rFonts w:ascii="Times New Roman" w:hAnsi="Times New Roman" w:cs="Times New Roman"/>
+        </w:rPr>
+        <w:t xml:space="preserve">software que possui </w:t>
+      </w:r>
+      <w:r>
+        <w:rPr>
+          <w:rFonts w:ascii="Times New Roman" w:hAnsi="Times New Roman" w:cs="Times New Roman"/>
+        </w:rPr>
+        <w:t xml:space="preserve"> </w:t>
+      </w:r>
+      <w:r>
+        <w:rPr>
+          <w:rFonts w:ascii="Times New Roman" w:hAnsi="Times New Roman" w:cs="Times New Roman"/>
+        </w:rPr>
+        <w:t xml:space="preserve">fácil manipulação e controle de dados </w:t>
+      </w:r>
+      <w:r>
+        <w:rPr>
+          <w:rFonts w:ascii="Times New Roman" w:hAnsi="Times New Roman" w:cs="Times New Roman"/>
+        </w:rPr>
+        <w:t>para otimizar da melhor possível a gestão da empresa, que necessita diariamente armazenar informações sobre cliente, serviços e caixa. O que antes era guardado em fichas de papel que ocupavam várias gavetas, hoje é acessado com um único computador, com maior número de informações em pouco espaço, sem contar a velocidade de busca. Com maior proteção</w:t>
       </w:r>
       <w:r>
         <w:rPr>
@@ -1700,55 +1706,49 @@
         <w:rPr>
           <w:rFonts w:ascii="Times New Roman" w:hAnsi="Times New Roman" w:cs="Times New Roman"/>
         </w:rPr>
-        <w:t xml:space="preserve"> endereço (rua, bairro, </w:t>
-      </w:r>
-      <w:proofErr w:type="spellStart"/>
-      <w:r>
-        <w:rPr>
-          <w:rFonts w:ascii="Times New Roman" w:hAnsi="Times New Roman" w:cs="Times New Roman"/>
-        </w:rPr>
-        <w:t>numero</w:t>
-      </w:r>
-      <w:proofErr w:type="spellEnd"/>
-      <w:r>
-        <w:rPr>
-          <w:rFonts w:ascii="Times New Roman" w:hAnsi="Times New Roman" w:cs="Times New Roman"/>
-        </w:rPr>
-        <w:t>),</w:t>
-      </w:r>
-      <w:r>
-        <w:rPr>
-          <w:rFonts w:ascii="Times New Roman" w:hAnsi="Times New Roman" w:cs="Times New Roman"/>
-        </w:rPr>
-        <w:t xml:space="preserve"> </w:t>
-      </w:r>
-      <w:proofErr w:type="spellStart"/>
-      <w:r>
-        <w:rPr>
-          <w:rFonts w:ascii="Times New Roman" w:hAnsi="Times New Roman" w:cs="Times New Roman"/>
-        </w:rPr>
-        <w:t>dataPagamento</w:t>
-      </w:r>
-      <w:proofErr w:type="spellEnd"/>
-      <w:r>
-        <w:rPr>
-          <w:rFonts w:ascii="Times New Roman" w:hAnsi="Times New Roman" w:cs="Times New Roman"/>
-        </w:rPr>
-        <w:t xml:space="preserve">, </w:t>
-      </w:r>
-      <w:proofErr w:type="spellStart"/>
-      <w:r>
-        <w:rPr>
-          <w:rFonts w:ascii="Times New Roman" w:hAnsi="Times New Roman" w:cs="Times New Roman"/>
-        </w:rPr>
-        <w:t>dataEmissão</w:t>
-      </w:r>
-      <w:proofErr w:type="spellEnd"/>
-      <w:r>
-        <w:rPr>
-          <w:rFonts w:ascii="Times New Roman" w:hAnsi="Times New Roman" w:cs="Times New Roman"/>
-        </w:rPr>
-        <w:t>, CPF.</w:t>
+        <w:t xml:space="preserve"> endereço (rua, bairro, n</w:t>
+      </w:r>
+      <w:r>
+        <w:rPr>
+          <w:rFonts w:ascii="Times New Roman" w:hAnsi="Times New Roman" w:cs="Times New Roman"/>
+        </w:rPr>
+        <w:t>ú</w:t>
+      </w:r>
+      <w:r>
+        <w:rPr>
+          <w:rFonts w:ascii="Times New Roman" w:hAnsi="Times New Roman" w:cs="Times New Roman"/>
+        </w:rPr>
+        <w:t>mero),</w:t>
+      </w:r>
+      <w:r>
+        <w:rPr>
+          <w:rFonts w:ascii="Times New Roman" w:hAnsi="Times New Roman" w:cs="Times New Roman"/>
+        </w:rPr>
+        <w:t xml:space="preserve"> data</w:t>
+      </w:r>
+      <w:r>
+        <w:rPr>
+          <w:rFonts w:ascii="Times New Roman" w:hAnsi="Times New Roman" w:cs="Times New Roman"/>
+        </w:rPr>
+        <w:t xml:space="preserve"> do p</w:t>
+      </w:r>
+      <w:r>
+        <w:rPr>
+          <w:rFonts w:ascii="Times New Roman" w:hAnsi="Times New Roman" w:cs="Times New Roman"/>
+        </w:rPr>
+        <w:t>agamento, data</w:t>
+      </w:r>
+      <w:r>
+        <w:rPr>
+          <w:rFonts w:ascii="Times New Roman" w:hAnsi="Times New Roman" w:cs="Times New Roman"/>
+        </w:rPr>
+        <w:t xml:space="preserve"> da admiss</w:t>
+      </w:r>
+      <w:r>
+        <w:rPr>
+          <w:rFonts w:ascii="Times New Roman" w:hAnsi="Times New Roman" w:cs="Times New Roman"/>
+        </w:rPr>
+        <w:t>ão, CPF.</w:t>
       </w:r>
     </w:p>
     <w:p>
@@ -1777,33 +1777,35 @@
         </w:rPr>
         <w:t xml:space="preserve"> </w:t>
       </w:r>
-      <w:proofErr w:type="spellStart"/>
-      <w:r>
-        <w:rPr>
-          <w:rFonts w:ascii="Times New Roman" w:hAnsi="Times New Roman" w:cs="Times New Roman"/>
-        </w:rPr>
-        <w:t>numeroSerie</w:t>
-      </w:r>
-      <w:proofErr w:type="spellEnd"/>
-      <w:r>
-        <w:rPr>
-          <w:rFonts w:ascii="Times New Roman" w:hAnsi="Times New Roman" w:cs="Times New Roman"/>
-        </w:rPr>
-        <w:t xml:space="preserve">, tipo, acessórios, </w:t>
-      </w:r>
-      <w:proofErr w:type="spellStart"/>
-      <w:r>
-        <w:rPr>
-          <w:rFonts w:ascii="Times New Roman" w:hAnsi="Times New Roman" w:cs="Times New Roman"/>
-        </w:rPr>
-        <w:t>dataCompra</w:t>
-      </w:r>
-      <w:proofErr w:type="spellEnd"/>
-      <w:r>
-        <w:rPr>
-          <w:rFonts w:ascii="Times New Roman" w:hAnsi="Times New Roman" w:cs="Times New Roman"/>
-        </w:rPr>
-        <w:t xml:space="preserve">, marca, modelo. </w:t>
+      <w:r>
+        <w:rPr>
+          <w:rFonts w:ascii="Times New Roman" w:hAnsi="Times New Roman" w:cs="Times New Roman"/>
+        </w:rPr>
+        <w:t>n</w:t>
+      </w:r>
+      <w:r>
+        <w:rPr>
+          <w:rFonts w:ascii="Times New Roman" w:hAnsi="Times New Roman" w:cs="Times New Roman"/>
+        </w:rPr>
+        <w:t>ú</w:t>
+      </w:r>
+      <w:r>
+        <w:rPr>
+          <w:rFonts w:ascii="Times New Roman" w:hAnsi="Times New Roman" w:cs="Times New Roman"/>
+        </w:rPr>
+        <w:t>mero</w:t>
+      </w:r>
+      <w:r>
+        <w:rPr>
+          <w:rFonts w:ascii="Times New Roman" w:hAnsi="Times New Roman" w:cs="Times New Roman"/>
+        </w:rPr>
+        <w:t xml:space="preserve"> de sé</w:t>
+      </w:r>
+      <w:r>
+        <w:rPr>
+          <w:rFonts w:ascii="Times New Roman" w:hAnsi="Times New Roman" w:cs="Times New Roman"/>
+        </w:rPr>
+        <w:t xml:space="preserve">rie, tipo, acessórios, marca, modelo. </w:t>
       </w:r>
     </w:p>
     <w:p>
@@ -1824,30 +1826,74 @@
         <w:rPr>
           <w:rFonts w:ascii="Times New Roman" w:hAnsi="Times New Roman" w:cs="Times New Roman"/>
         </w:rPr>
-        <w:t xml:space="preserve">Funcionário recolhe o equipamento para realizar o serviço, onde será feito orçamento. As informações armazenadas serão: orçamento, descrição, </w:t>
-      </w:r>
-      <w:proofErr w:type="spellStart"/>
-      <w:r>
-        <w:rPr>
-          <w:rFonts w:ascii="Times New Roman" w:hAnsi="Times New Roman" w:cs="Times New Roman"/>
-        </w:rPr>
-        <w:t>dataEntrega</w:t>
-      </w:r>
-      <w:proofErr w:type="spellEnd"/>
-      <w:r>
-        <w:rPr>
-          <w:rFonts w:ascii="Times New Roman" w:hAnsi="Times New Roman" w:cs="Times New Roman"/>
-        </w:rPr>
-        <w:t xml:space="preserve">, </w:t>
-      </w:r>
-      <w:proofErr w:type="spellStart"/>
-      <w:r>
-        <w:rPr>
-          <w:rFonts w:ascii="Times New Roman" w:hAnsi="Times New Roman" w:cs="Times New Roman"/>
-        </w:rPr>
-        <w:t>ordemServiço</w:t>
-      </w:r>
-      <w:proofErr w:type="spellEnd"/>
+        <w:t xml:space="preserve">Funcionário recolhe o equipamento para realizar o serviço, </w:t>
+      </w:r>
+      <w:r>
+        <w:rPr>
+          <w:rFonts w:ascii="Times New Roman" w:hAnsi="Times New Roman" w:cs="Times New Roman"/>
+        </w:rPr>
+        <w:t>a</w:t>
+      </w:r>
+      <w:r>
+        <w:rPr>
+          <w:rFonts w:ascii="Times New Roman" w:hAnsi="Times New Roman" w:cs="Times New Roman"/>
+        </w:rPr>
+        <w:t xml:space="preserve">s informações armazenadas </w:t>
+      </w:r>
+      <w:r>
+        <w:rPr>
+          <w:rFonts w:ascii="Times New Roman" w:hAnsi="Times New Roman" w:cs="Times New Roman"/>
+        </w:rPr>
+        <w:t xml:space="preserve">dos serviços </w:t>
+      </w:r>
+      <w:r>
+        <w:rPr>
+          <w:rFonts w:ascii="Times New Roman" w:hAnsi="Times New Roman" w:cs="Times New Roman"/>
+        </w:rPr>
+        <w:t xml:space="preserve">serão: </w:t>
+      </w:r>
+      <w:r>
+        <w:rPr>
+          <w:rFonts w:ascii="Times New Roman" w:hAnsi="Times New Roman" w:cs="Times New Roman"/>
+        </w:rPr>
+        <w:t>O</w:t>
+      </w:r>
+      <w:r>
+        <w:rPr>
+          <w:rFonts w:ascii="Times New Roman" w:hAnsi="Times New Roman" w:cs="Times New Roman"/>
+        </w:rPr>
+        <w:t>rçamento, descrição, data</w:t>
+      </w:r>
+      <w:r>
+        <w:rPr>
+          <w:rFonts w:ascii="Times New Roman" w:hAnsi="Times New Roman" w:cs="Times New Roman"/>
+        </w:rPr>
+        <w:t xml:space="preserve"> da e</w:t>
+      </w:r>
+      <w:r>
+        <w:rPr>
+          <w:rFonts w:ascii="Times New Roman" w:hAnsi="Times New Roman" w:cs="Times New Roman"/>
+        </w:rPr>
+        <w:t>ntrega, ordem</w:t>
+      </w:r>
+      <w:r>
+        <w:rPr>
+          <w:rFonts w:ascii="Times New Roman" w:hAnsi="Times New Roman" w:cs="Times New Roman"/>
+        </w:rPr>
+        <w:t xml:space="preserve"> de s</w:t>
+      </w:r>
+      <w:r>
+        <w:rPr>
+          <w:rFonts w:ascii="Times New Roman" w:hAnsi="Times New Roman" w:cs="Times New Roman"/>
+        </w:rPr>
+        <w:t>erviço</w:t>
+      </w:r>
+      <w:r>
+        <w:rPr>
+          <w:rFonts w:ascii="Times New Roman" w:hAnsi="Times New Roman" w:cs="Times New Roman"/>
+        </w:rPr>
+        <w:t>, defeito, estado</w:t>
+      </w:r>
       <w:r>
         <w:rPr>
           <w:rFonts w:ascii="Times New Roman" w:hAnsi="Times New Roman" w:cs="Times New Roman"/>
@@ -2018,28 +2064,50 @@
         <w:rPr>
           <w:rFonts w:ascii="Times New Roman" w:hAnsi="Times New Roman" w:cs="Times New Roman"/>
         </w:rPr>
-        <w:t xml:space="preserve">Garantia pela seguradora, onde será armazenado nome e </w:t>
-      </w:r>
-      <w:proofErr w:type="spellStart"/>
-      <w:r>
-        <w:rPr>
-          <w:rFonts w:ascii="Times New Roman" w:hAnsi="Times New Roman" w:cs="Times New Roman"/>
-        </w:rPr>
-        <w:t>numeroChamada</w:t>
-      </w:r>
-      <w:proofErr w:type="spellEnd"/>
-      <w:r>
-        <w:rPr>
-          <w:rFonts w:ascii="Times New Roman" w:hAnsi="Times New Roman" w:cs="Times New Roman"/>
-        </w:rPr>
-        <w:t xml:space="preserve">, </w:t>
+        <w:t>Garantia pela seguradora, onde será armazenado nome e n</w:t>
+      </w:r>
+      <w:r>
+        <w:rPr>
+          <w:rFonts w:ascii="Times New Roman" w:hAnsi="Times New Roman" w:cs="Times New Roman"/>
+        </w:rPr>
+        <w:t>ú</w:t>
+      </w:r>
+      <w:r>
+        <w:rPr>
+          <w:rFonts w:ascii="Times New Roman" w:hAnsi="Times New Roman" w:cs="Times New Roman"/>
+        </w:rPr>
+        <w:t>mero</w:t>
+      </w:r>
+      <w:r>
+        <w:rPr>
+          <w:rFonts w:ascii="Times New Roman" w:hAnsi="Times New Roman" w:cs="Times New Roman"/>
+        </w:rPr>
+        <w:t xml:space="preserve"> do </w:t>
       </w:r>
       <w:r>
         <w:rPr>
           <w:rFonts w:ascii="Times New Roman" w:hAnsi="Times New Roman" w:cs="Times New Roman"/>
         </w:rPr>
         <w:lastRenderedPageBreak/>
-        <w:t xml:space="preserve">ou </w:t>
+        <w:t>c</w:t>
+      </w:r>
+      <w:r>
+        <w:rPr>
+          <w:rFonts w:ascii="Times New Roman" w:hAnsi="Times New Roman" w:cs="Times New Roman"/>
+        </w:rPr>
+        <w:t>hamad</w:t>
+      </w:r>
+      <w:r>
+        <w:rPr>
+          <w:rFonts w:ascii="Times New Roman" w:hAnsi="Times New Roman" w:cs="Times New Roman"/>
+        </w:rPr>
+        <w:t>o</w:t>
+      </w:r>
+      <w:r>
+        <w:rPr>
+          <w:rFonts w:ascii="Times New Roman" w:hAnsi="Times New Roman" w:cs="Times New Roman"/>
+        </w:rPr>
+        <w:t xml:space="preserve">, ou </w:t>
       </w:r>
       <w:r>
         <w:rPr>
@@ -2051,21 +2119,19 @@
         <w:rPr>
           <w:rFonts w:ascii="Times New Roman" w:hAnsi="Times New Roman" w:cs="Times New Roman"/>
         </w:rPr>
-        <w:t xml:space="preserve">, onde será armazenado nome e </w:t>
-      </w:r>
-      <w:proofErr w:type="spellStart"/>
-      <w:r>
-        <w:rPr>
-          <w:rFonts w:ascii="Times New Roman" w:hAnsi="Times New Roman" w:cs="Times New Roman"/>
-        </w:rPr>
-        <w:t>ondemServiço</w:t>
-      </w:r>
-      <w:proofErr w:type="spellEnd"/>
-      <w:r>
-        <w:rPr>
-          <w:rFonts w:ascii="Times New Roman" w:hAnsi="Times New Roman" w:cs="Times New Roman"/>
-        </w:rPr>
-        <w:t>.</w:t>
+        <w:t>, onde será armazenado nome e ondem</w:t>
+      </w:r>
+      <w:r>
+        <w:rPr>
+          <w:rFonts w:ascii="Times New Roman" w:hAnsi="Times New Roman" w:cs="Times New Roman"/>
+        </w:rPr>
+        <w:t xml:space="preserve"> de s</w:t>
+      </w:r>
+      <w:r>
+        <w:rPr>
+          <w:rFonts w:ascii="Times New Roman" w:hAnsi="Times New Roman" w:cs="Times New Roman"/>
+        </w:rPr>
+        <w:t>erviço.</w:t>
       </w:r>
     </w:p>
     <w:p>
@@ -2185,21 +2251,21 @@
         <w:rPr>
           <w:rFonts w:ascii="Times New Roman" w:hAnsi="Times New Roman" w:cs="Times New Roman"/>
         </w:rPr>
-        <w:t xml:space="preserve"> será verificado no estoque informações sobre a peça: nome, quantidade, valor, </w:t>
-      </w:r>
-      <w:proofErr w:type="spellStart"/>
-      <w:r>
-        <w:rPr>
-          <w:rFonts w:ascii="Times New Roman" w:hAnsi="Times New Roman" w:cs="Times New Roman"/>
-        </w:rPr>
-        <w:t>codigo</w:t>
-      </w:r>
-      <w:proofErr w:type="spellEnd"/>
-      <w:r>
-        <w:rPr>
-          <w:rFonts w:ascii="Times New Roman" w:hAnsi="Times New Roman" w:cs="Times New Roman"/>
-        </w:rPr>
-        <w:t>.</w:t>
+        <w:t xml:space="preserve"> será verificado no estoque informações sobre a peça: nome, quantidade, valor, c</w:t>
+      </w:r>
+      <w:r>
+        <w:rPr>
+          <w:rFonts w:ascii="Times New Roman" w:hAnsi="Times New Roman" w:cs="Times New Roman"/>
+        </w:rPr>
+        <w:t>ó</w:t>
+      </w:r>
+      <w:bookmarkStart w:id="1" w:name="_GoBack"/>
+      <w:bookmarkEnd w:id="1"/>
+      <w:r>
+        <w:rPr>
+          <w:rFonts w:ascii="Times New Roman" w:hAnsi="Times New Roman" w:cs="Times New Roman"/>
+        </w:rPr>
+        <w:t>digo.</w:t>
       </w:r>
     </w:p>
     <w:p>

</xml_diff>